<commit_message>
Added a new way of returning R output to the server for the findCorrelations script. The script now returns a list of edges so that the edges don't have to be computed from a correlation matrix. This also fixes the issue we were having before when we were creating edges from a simluated source node. Still needs some fixing though.
</commit_message>
<xml_diff>
--- a/Documentation/Standardizing Values Returned From R.docx
+++ b/Documentation/Standardizing Values Returned From R.docx
@@ -316,26 +316,13 @@
     <w:p/>
     <w:p>
       <w:r>
-        <w:lastRenderedPageBreak/>
         <w:t xml:space="preserve">For the sake of being consistent and having general methods as opposed to specialized methods for each little thing, we should choose one of these approaches and stick with it. </w:t>
       </w:r>
       <w:r>
         <w:rPr>
           <w:highlight w:val="red"/>
         </w:rPr>
-        <w:t xml:space="preserve">I think that we will stick with the first choice for now. The reason being that it’s probably better to not have to create a list for every single edge in R. What we can do is return a list of lists when it comes to creating the nodes. The first sub-list will be our selected genes, the second </w:t>
-      </w:r>
-      <w:r>
-        <w:rPr>
-          <w:highlight w:val="red"/>
-        </w:rPr>
-        <w:t>sub-list</w:t>
-      </w:r>
-      <w:r>
-        <w:rPr>
-          <w:highlight w:val="red"/>
-        </w:rPr>
-        <w:t xml:space="preserve"> will be the first </w:t>
+        <w:t xml:space="preserve">I think that we will stick with the first choice for now. The reason being that it’s probably better to not have to create a list for every single edge in R. What we can do is return a list of lists when it comes to creating the nodes. The first sub-list will be our selected genes, the second sub-list will be the first </w:t>
       </w:r>
       <w:proofErr w:type="spellStart"/>
       <w:r>
@@ -852,8 +839,6 @@
       <w:r>
         <w:t xml:space="preserve"> = c('VPS72-E', 'UBE2C-S', 'TBP-E', 'CDC45-S')</w:t>
       </w:r>
-      <w:bookmarkStart w:id="0" w:name="_GoBack"/>
-      <w:bookmarkEnd w:id="0"/>
     </w:p>
     <w:p>
       <w:r>
@@ -1081,6 +1066,350 @@
         <w:t>0000000  0.0000000</w:t>
       </w:r>
       <w:proofErr w:type="gramEnd"/>
+    </w:p>
+    <w:p>
+      <w:pPr>
+        <w:pStyle w:val="HTMLPreformatted"/>
+        <w:shd w:val="clear" w:color="auto" w:fill="FFFFFF"/>
+        <w:wordWrap w:val="0"/>
+        <w:spacing w:line="225" w:lineRule="atLeast"/>
+        <w:rPr>
+          <w:rFonts w:ascii="Lucida Console" w:hAnsi="Lucida Console"/>
+          <w:color w:val="000000"/>
+        </w:rPr>
+      </w:pPr>
+    </w:p>
+    <w:p>
+      <w:pPr>
+        <w:pStyle w:val="HTMLPreformatted"/>
+        <w:shd w:val="clear" w:color="auto" w:fill="FFFFFF"/>
+        <w:wordWrap w:val="0"/>
+        <w:spacing w:line="225" w:lineRule="atLeast"/>
+        <w:rPr>
+          <w:rFonts w:ascii="Lucida Console" w:hAnsi="Lucida Console"/>
+          <w:color w:val="000000"/>
+        </w:rPr>
+      </w:pPr>
+    </w:p>
+    <w:p>
+      <w:pPr>
+        <w:pStyle w:val="HTMLPreformatted"/>
+        <w:shd w:val="clear" w:color="auto" w:fill="FFFFFF"/>
+        <w:wordWrap w:val="0"/>
+        <w:spacing w:line="225" w:lineRule="atLeast"/>
+        <w:rPr>
+          <w:rFonts w:ascii="Lucida Console" w:hAnsi="Lucida Console"/>
+          <w:color w:val="000000"/>
+        </w:rPr>
+      </w:pPr>
+    </w:p>
+    <w:p>
+      <w:pPr>
+        <w:pStyle w:val="HTMLPreformatted"/>
+        <w:shd w:val="clear" w:color="auto" w:fill="FFFFFF"/>
+        <w:wordWrap w:val="0"/>
+        <w:spacing w:line="225" w:lineRule="atLeast"/>
+        <w:rPr>
+          <w:rFonts w:ascii="Lucida Console" w:hAnsi="Lucida Console"/>
+          <w:color w:val="000000"/>
+        </w:rPr>
+      </w:pPr>
+    </w:p>
+    <w:p>
+      <w:r>
+        <w:t xml:space="preserve">For our new method of getting </w:t>
+      </w:r>
+      <w:proofErr w:type="spellStart"/>
+      <w:r>
+        <w:t>neighbours</w:t>
+      </w:r>
+      <w:proofErr w:type="spellEnd"/>
+      <w:r>
+        <w:t xml:space="preserve"> that involves returning edges as opposed to retuning a correlation matrix, let’s specify the </w:t>
+      </w:r>
+      <w:proofErr w:type="spellStart"/>
+      <w:r>
+        <w:t>algo</w:t>
+      </w:r>
+      <w:proofErr w:type="spellEnd"/>
+      <w:r>
+        <w:t xml:space="preserve"> and make sure that it doesn’t suffer from the same issues as the previous way.</w:t>
+      </w:r>
+    </w:p>
+    <w:p/>
+    <w:p>
+      <w:r>
+        <w:t xml:space="preserve">The point is that we need to ensure that the list of degrees we are returning is </w:t>
+      </w:r>
+      <w:proofErr w:type="spellStart"/>
+      <w:r>
+        <w:t>unqiue</w:t>
+      </w:r>
+      <w:proofErr w:type="spellEnd"/>
+      <w:r>
+        <w:t xml:space="preserve">, </w:t>
+      </w:r>
+      <w:proofErr w:type="spellStart"/>
+      <w:r>
+        <w:t>i.e</w:t>
+      </w:r>
+      <w:proofErr w:type="spellEnd"/>
+      <w:r>
+        <w:t xml:space="preserve"> doesn’t have duplicate values. </w:t>
+      </w:r>
+    </w:p>
+    <w:p/>
+    <w:p>
+      <w:r>
+        <w:t xml:space="preserve">What we actually need to do is ensure that for our function that generates edges, don’t take any exclusions into account. </w:t>
+      </w:r>
+      <w:r>
+        <w:tab/>
+      </w:r>
+    </w:p>
+    <w:p/>
+    <w:p>
+      <w:r>
+        <w:t xml:space="preserve">Looks like the only issue we’re having right now with the method that returns edges from R is that we have duplicate edges for the selected genes at each level. This makes sense since we aren’t </w:t>
+      </w:r>
+      <w:proofErr w:type="spellStart"/>
+      <w:r>
+        <w:t>usingand</w:t>
+      </w:r>
+      <w:proofErr w:type="spellEnd"/>
+      <w:r>
+        <w:t xml:space="preserve"> exclusions in our edges creating function in R. Let’s try using exclusions to see if that works. </w:t>
+      </w:r>
+    </w:p>
+    <w:p/>
+    <w:p>
+      <w:r>
+        <w:t>Looks like the following path fails:</w:t>
+      </w:r>
+    </w:p>
+    <w:p>
+      <w:pPr>
+        <w:spacing w:after="0" w:line="240" w:lineRule="auto"/>
+        <w:rPr>
+          <w:rFonts w:ascii="Times New Roman" w:eastAsia="Times New Roman" w:hAnsi="Times New Roman" w:cs="Times New Roman"/>
+          <w:sz w:val="24"/>
+          <w:szCs w:val="24"/>
+        </w:rPr>
+      </w:pPr>
+      <w:r>
+        <w:rPr>
+          <w:rFonts w:ascii="Times New Roman" w:eastAsia="Times New Roman" w:hAnsi="Times New Roman" w:cs="Times New Roman"/>
+          <w:sz w:val="24"/>
+          <w:szCs w:val="24"/>
+          <w:bdr w:val="none" w:sz="0" w:space="0" w:color="auto" w:frame="1"/>
+        </w:rPr>
+        <w:t>Clear</w:t>
+      </w:r>
+    </w:p>
+    <w:p>
+      <w:pPr>
+        <w:spacing w:after="0" w:line="336" w:lineRule="atLeast"/>
+        <w:rPr>
+          <w:rFonts w:ascii="Arial" w:eastAsia="Times New Roman" w:hAnsi="Arial" w:cs="Arial"/>
+          <w:sz w:val="24"/>
+          <w:szCs w:val="24"/>
+        </w:rPr>
+      </w:pPr>
+      <w:r>
+        <w:rPr>
+          <w:rFonts w:ascii="Arial" w:eastAsia="Times New Roman" w:hAnsi="Arial" w:cs="Arial"/>
+          <w:sz w:val="24"/>
+          <w:szCs w:val="24"/>
+        </w:rPr>
+        <w:t>VPS72-E</w:t>
+      </w:r>
+    </w:p>
+    <w:p>
+      <w:pPr>
+        <w:spacing w:after="0" w:line="336" w:lineRule="atLeast"/>
+        <w:rPr>
+          <w:rFonts w:ascii="Arial" w:eastAsia="Times New Roman" w:hAnsi="Arial" w:cs="Arial"/>
+          <w:sz w:val="24"/>
+          <w:szCs w:val="24"/>
+        </w:rPr>
+      </w:pPr>
+      <w:r>
+        <w:rPr>
+          <w:rFonts w:ascii="Arial" w:eastAsia="Times New Roman" w:hAnsi="Arial" w:cs="Arial"/>
+          <w:sz w:val="24"/>
+          <w:szCs w:val="24"/>
+        </w:rPr>
+        <w:t>UBE2C-S</w:t>
+      </w:r>
+    </w:p>
+    <w:p>
+      <w:pPr>
+        <w:spacing w:after="0" w:line="336" w:lineRule="atLeast"/>
+        <w:rPr>
+          <w:rFonts w:ascii="Arial" w:eastAsia="Times New Roman" w:hAnsi="Arial" w:cs="Arial"/>
+          <w:sz w:val="24"/>
+          <w:szCs w:val="24"/>
+        </w:rPr>
+      </w:pPr>
+      <w:r>
+        <w:rPr>
+          <w:rFonts w:ascii="Arial" w:eastAsia="Times New Roman" w:hAnsi="Arial" w:cs="Arial"/>
+          <w:sz w:val="24"/>
+          <w:szCs w:val="24"/>
+        </w:rPr>
+        <w:t>TBP-E</w:t>
+      </w:r>
+    </w:p>
+    <w:p>
+      <w:pPr>
+        <w:spacing w:after="0" w:line="336" w:lineRule="atLeast"/>
+        <w:rPr>
+          <w:rFonts w:ascii="Arial" w:eastAsia="Times New Roman" w:hAnsi="Arial" w:cs="Arial"/>
+          <w:sz w:val="24"/>
+          <w:szCs w:val="24"/>
+        </w:rPr>
+      </w:pPr>
+      <w:r>
+        <w:rPr>
+          <w:rFonts w:ascii="Arial" w:eastAsia="Times New Roman" w:hAnsi="Arial" w:cs="Arial"/>
+          <w:sz w:val="24"/>
+          <w:szCs w:val="24"/>
+        </w:rPr>
+        <w:t>CDC45-S</w:t>
+      </w:r>
+    </w:p>
+    <w:p>
+      <w:pPr>
+        <w:spacing w:after="0" w:line="336" w:lineRule="atLeast"/>
+        <w:rPr>
+          <w:rFonts w:ascii="Arial" w:eastAsia="Times New Roman" w:hAnsi="Arial" w:cs="Arial"/>
+          <w:sz w:val="24"/>
+          <w:szCs w:val="24"/>
+        </w:rPr>
+      </w:pPr>
+      <w:r>
+        <w:rPr>
+          <w:rFonts w:ascii="Arial" w:eastAsia="Times New Roman" w:hAnsi="Arial" w:cs="Arial"/>
+          <w:sz w:val="24"/>
+          <w:szCs w:val="24"/>
+        </w:rPr>
+        <w:t>SUZ12-E</w:t>
+      </w:r>
+    </w:p>
+    <w:p>
+      <w:pPr>
+        <w:spacing w:after="0" w:line="336" w:lineRule="atLeast"/>
+        <w:rPr>
+          <w:rFonts w:ascii="Arial" w:eastAsia="Times New Roman" w:hAnsi="Arial" w:cs="Arial"/>
+          <w:sz w:val="24"/>
+          <w:szCs w:val="24"/>
+        </w:rPr>
+      </w:pPr>
+      <w:r>
+        <w:rPr>
+          <w:rFonts w:ascii="Arial" w:eastAsia="Times New Roman" w:hAnsi="Arial" w:cs="Arial"/>
+          <w:sz w:val="24"/>
+          <w:szCs w:val="24"/>
+        </w:rPr>
+        <w:t>PPIC-S</w:t>
+      </w:r>
+    </w:p>
+    <w:p>
+      <w:pPr>
+        <w:spacing w:after="0" w:line="336" w:lineRule="atLeast"/>
+        <w:rPr>
+          <w:rFonts w:ascii="Arial" w:eastAsia="Times New Roman" w:hAnsi="Arial" w:cs="Arial"/>
+          <w:sz w:val="24"/>
+          <w:szCs w:val="24"/>
+        </w:rPr>
+      </w:pPr>
+      <w:r>
+        <w:rPr>
+          <w:rFonts w:ascii="Arial" w:eastAsia="Times New Roman" w:hAnsi="Arial" w:cs="Arial"/>
+          <w:sz w:val="24"/>
+          <w:szCs w:val="24"/>
+        </w:rPr>
+        <w:t>EGFR-E</w:t>
+      </w:r>
+    </w:p>
+    <w:p>
+      <w:pPr>
+        <w:spacing w:after="0" w:line="336" w:lineRule="atLeast"/>
+        <w:rPr>
+          <w:rFonts w:ascii="Arial" w:eastAsia="Times New Roman" w:hAnsi="Arial" w:cs="Arial"/>
+          <w:sz w:val="24"/>
+          <w:szCs w:val="24"/>
+        </w:rPr>
+      </w:pPr>
+    </w:p>
+    <w:p>
+      <w:pPr>
+        <w:spacing w:after="0" w:line="336" w:lineRule="atLeast"/>
+        <w:rPr>
+          <w:rFonts w:ascii="Arial" w:eastAsia="Times New Roman" w:hAnsi="Arial" w:cs="Arial"/>
+          <w:sz w:val="24"/>
+          <w:szCs w:val="24"/>
+        </w:rPr>
+      </w:pPr>
+      <w:r>
+        <w:rPr>
+          <w:rFonts w:ascii="Arial" w:eastAsia="Times New Roman" w:hAnsi="Arial" w:cs="Arial"/>
+          <w:sz w:val="24"/>
+          <w:szCs w:val="24"/>
+        </w:rPr>
+        <w:t xml:space="preserve">At step EGFR-E due to the </w:t>
+      </w:r>
+      <w:proofErr w:type="spellStart"/>
+      <w:r>
+        <w:rPr>
+          <w:rFonts w:ascii="Arial" w:eastAsia="Times New Roman" w:hAnsi="Arial" w:cs="Arial"/>
+          <w:sz w:val="24"/>
+          <w:szCs w:val="24"/>
+        </w:rPr>
+        <w:t>getDegreesFromNeighbourNames</w:t>
+      </w:r>
+      <w:proofErr w:type="spellEnd"/>
+      <w:r>
+        <w:rPr>
+          <w:rFonts w:ascii="Arial" w:eastAsia="Times New Roman" w:hAnsi="Arial" w:cs="Arial"/>
+          <w:sz w:val="24"/>
+          <w:szCs w:val="24"/>
+        </w:rPr>
+        <w:t xml:space="preserve"> not working properly. Probably has to </w:t>
+      </w:r>
+      <w:proofErr w:type="spellStart"/>
+      <w:r>
+        <w:rPr>
+          <w:rFonts w:ascii="Arial" w:eastAsia="Times New Roman" w:hAnsi="Arial" w:cs="Arial"/>
+          <w:sz w:val="24"/>
+          <w:szCs w:val="24"/>
+        </w:rPr>
+        <w:t>due</w:t>
+      </w:r>
+      <w:proofErr w:type="spellEnd"/>
+      <w:r>
+        <w:rPr>
+          <w:rFonts w:ascii="Arial" w:eastAsia="Times New Roman" w:hAnsi="Arial" w:cs="Arial"/>
+          <w:sz w:val="24"/>
+          <w:szCs w:val="24"/>
+        </w:rPr>
+        <w:t xml:space="preserve"> with the fact that the gene has only degree 1.</w:t>
+      </w:r>
+    </w:p>
+    <w:p/>
+    <w:p>
+      <w:pPr>
+        <w:pStyle w:val="HTMLPreformatted"/>
+        <w:shd w:val="clear" w:color="auto" w:fill="FFFFFF"/>
+        <w:wordWrap w:val="0"/>
+        <w:spacing w:line="225" w:lineRule="atLeast"/>
+        <w:rPr>
+          <w:rFonts w:ascii="Lucida Console" w:hAnsi="Lucida Console"/>
+          <w:color w:val="000000"/>
+        </w:rPr>
+      </w:pPr>
+      <w:bookmarkStart w:id="0" w:name="_GoBack"/>
+      <w:bookmarkEnd w:id="0"/>
     </w:p>
     <w:p/>
     <w:sectPr>
@@ -1864,6 +2193,7 @@
   <w:style w:type="character" w:default="1" w:styleId="DefaultParagraphFont">
     <w:name w:val="Default Paragraph Font"/>
     <w:uiPriority w:val="1"/>
+    <w:semiHidden/>
     <w:unhideWhenUsed/>
   </w:style>
   <w:style w:type="table" w:default="1" w:styleId="TableNormal">

</xml_diff>

<commit_message>
Made it so that the submatrix function now uses the return edges framework as its basis. Needed to change the server side code for the submatrix path completely. Also needed to create a brand new R script and new helper functions
</commit_message>
<xml_diff>
--- a/Documentation/Standardizing Values Returned From R.docx
+++ b/Documentation/Standardizing Values Returned From R.docx
@@ -40,15 +40,7 @@
         </w:numPr>
       </w:pPr>
       <w:r>
-        <w:t xml:space="preserve">Does not allow us to know </w:t>
-      </w:r>
-      <w:proofErr w:type="spellStart"/>
-      <w:r>
-        <w:t>neighbours</w:t>
-      </w:r>
-      <w:proofErr w:type="spellEnd"/>
-      <w:r>
-        <w:t xml:space="preserve"> and is pretty much useless for creating a custom layout such as clustering. </w:t>
+        <w:t xml:space="preserve">Does not allow us to know neighbours and is pretty much useless for creating a custom layout such as clustering. </w:t>
       </w:r>
     </w:p>
     <w:p>
@@ -60,23 +52,7 @@
         </w:numPr>
       </w:pPr>
       <w:r>
-        <w:t xml:space="preserve">Perhaps we could extend this method to return additional information in addition to the correlation matrix. This info could be lists of which nodes are first </w:t>
-      </w:r>
-      <w:proofErr w:type="spellStart"/>
-      <w:r>
-        <w:t>neighbours</w:t>
-      </w:r>
-      <w:proofErr w:type="spellEnd"/>
-      <w:r>
-        <w:t xml:space="preserve"> and which are second </w:t>
-      </w:r>
-      <w:proofErr w:type="spellStart"/>
-      <w:r>
-        <w:t>neighbours</w:t>
-      </w:r>
-      <w:proofErr w:type="spellEnd"/>
-      <w:r>
-        <w:t xml:space="preserve"> (based on the genes of interest selected in the main tab). </w:t>
+        <w:t xml:space="preserve">Perhaps we could extend this method to return additional information in addition to the correlation matrix. This info could be lists of which nodes are first neighbours and which are second neighbours (based on the genes of interest selected in the main tab). </w:t>
       </w:r>
     </w:p>
     <w:p>
@@ -88,15 +64,7 @@
         </w:numPr>
       </w:pPr>
       <w:r>
-        <w:t xml:space="preserve">The issue with this approach is that we need to hardcode the reading in of more properties from the R output. Our current method on the server called </w:t>
-      </w:r>
-      <w:proofErr w:type="spellStart"/>
-      <w:r>
-        <w:t>getWEightsAndDegreesFromROutput</w:t>
-      </w:r>
-      <w:proofErr w:type="spellEnd"/>
-      <w:r>
-        <w:t xml:space="preserve"> already has quite a few layer of reading to it</w:t>
+        <w:t>The issue with this approach is that we need to hardcode the reading in of more properties from the R output. Our current method on the server called getWEightsAndDegreesFromROutput already has quite a few layer of reading to it</w:t>
       </w:r>
     </w:p>
     <w:p>
@@ -108,31 +76,7 @@
         </w:numPr>
       </w:pPr>
       <w:r>
-        <w:t xml:space="preserve">Suppose that the new info we are returning from </w:t>
-      </w:r>
-      <w:proofErr w:type="spellStart"/>
-      <w:r>
-        <w:t>R are</w:t>
-      </w:r>
-      <w:proofErr w:type="spellEnd"/>
-      <w:r>
-        <w:t xml:space="preserve"> lists of genes indicating which genes are first </w:t>
-      </w:r>
-      <w:proofErr w:type="spellStart"/>
-      <w:r>
-        <w:t>neighbours</w:t>
-      </w:r>
-      <w:proofErr w:type="spellEnd"/>
-      <w:r>
-        <w:t xml:space="preserve"> and which genes are second </w:t>
-      </w:r>
-      <w:proofErr w:type="spellStart"/>
-      <w:r>
-        <w:t>neighbours</w:t>
-      </w:r>
-      <w:proofErr w:type="spellEnd"/>
-      <w:r>
-        <w:t>.</w:t>
+        <w:t>Suppose that the new info we are returning from R are lists of genes indicating which genes are first neighbours and which genes are second neighbours.</w:t>
       </w:r>
     </w:p>
     <w:p>
@@ -147,21 +91,8 @@
         <w:t xml:space="preserve">Furthermore, we would still have to create some sort of O(n^2) method on the server side that iterates through </w:t>
       </w:r>
       <w:r>
-        <w:t xml:space="preserve">our nodes and checks if they are in one of these lists. If so, a node is positioned accordingly. Mind you that our method that creates all of the edges is already O(n^2) so if we were to stick to this correlation matrix approach, it isn’t </w:t>
-      </w:r>
-      <w:proofErr w:type="spellStart"/>
-      <w:r>
-        <w:t>to</w:t>
-      </w:r>
-      <w:proofErr w:type="spellEnd"/>
-      <w:r>
-        <w:t xml:space="preserve"> big of a deal to check whether or not our nodes are first or second </w:t>
-      </w:r>
-      <w:proofErr w:type="spellStart"/>
-      <w:r>
-        <w:t>neighbours</w:t>
-      </w:r>
-      <w:proofErr w:type="spellEnd"/>
+        <w:t>our nodes and checks if they are in one of these lists. If so, a node is positioned accordingly. Mind you that our method that creates all of the edges is already O(n^2) so if we were to stick to this correlation matrix approach, it isn’t to big of a deal to check whether or not our nodes are first or second neighbours</w:t>
+      </w:r>
     </w:p>
     <w:p>
       <w:pPr>
@@ -195,50 +126,10 @@
         </w:numPr>
       </w:pPr>
       <w:r>
-        <w:t xml:space="preserve">Currently, we are only using this method when we want to dissect the </w:t>
-      </w:r>
-      <w:proofErr w:type="spellStart"/>
-      <w:r>
-        <w:t>neighbours</w:t>
-      </w:r>
-      <w:proofErr w:type="spellEnd"/>
-      <w:r>
-        <w:t xml:space="preserve"> of a selected node. So we pick a node and we get its </w:t>
-      </w:r>
-      <w:proofErr w:type="spellStart"/>
-      <w:r>
-        <w:t>neighbours</w:t>
-      </w:r>
-      <w:proofErr w:type="spellEnd"/>
-      <w:r>
-        <w:t xml:space="preserve">, then we can pick one of its </w:t>
-      </w:r>
-      <w:proofErr w:type="spellStart"/>
-      <w:r>
-        <w:t>neighbours</w:t>
-      </w:r>
-      <w:proofErr w:type="spellEnd"/>
-      <w:r>
-        <w:t xml:space="preserve"> and get that node’s </w:t>
-      </w:r>
-      <w:proofErr w:type="spellStart"/>
-      <w:r>
-        <w:t>neighbours</w:t>
-      </w:r>
-      <w:proofErr w:type="spellEnd"/>
-      <w:r>
-        <w:t xml:space="preserve">. </w:t>
-      </w:r>
-      <w:r>
-        <w:t xml:space="preserve">When creating the edges, we know which nodes to create the edges from since those are the nodes that the user selected. We also know which nodes to make the edges go to since those are the weights and corresponding names that the R script returns for each level of </w:t>
-      </w:r>
-      <w:proofErr w:type="spellStart"/>
-      <w:r>
-        <w:t>neighbours</w:t>
-      </w:r>
-      <w:proofErr w:type="spellEnd"/>
-      <w:r>
-        <w:t xml:space="preserve">. </w:t>
+        <w:t xml:space="preserve">Currently, we are only using this method when we want to dissect the neighbours of a selected node. So we pick a node and we get its neighbours, then we can pick one of its neighbours and get that node’s neighbours. </w:t>
+      </w:r>
+      <w:r>
+        <w:t xml:space="preserve">When creating the edges, we know which nodes to create the edges from since those are the nodes that the user selected. We also know which nodes to make the edges go to since those are the weights and corresponding names that the R script returns for each level of neighbours. </w:t>
       </w:r>
     </w:p>
     <w:p>
@@ -270,15 +161,7 @@
         </w:numPr>
       </w:pPr>
       <w:r>
-        <w:t xml:space="preserve">An option we have yet to explore is returning edges from R. These edges are basically triples indicating source, target, and strength. On the server side, we could parse these and easily create </w:t>
-      </w:r>
-      <w:proofErr w:type="spellStart"/>
-      <w:r>
-        <w:t>cytoscape</w:t>
-      </w:r>
-      <w:proofErr w:type="spellEnd"/>
-      <w:r>
-        <w:t xml:space="preserve"> edges from them. </w:t>
+        <w:t xml:space="preserve">An option we have yet to explore is returning edges from R. These edges are basically triples indicating source, target, and strength. On the server side, we could parse these and easily create cytoscape edges from them. </w:t>
       </w:r>
     </w:p>
     <w:p>
@@ -290,15 +173,7 @@
         </w:numPr>
       </w:pPr>
       <w:r>
-        <w:t xml:space="preserve">The degrees we would be returning from R would be the degrees of the selected nodes and their </w:t>
-      </w:r>
-      <w:proofErr w:type="spellStart"/>
-      <w:r>
-        <w:t>neighbours</w:t>
-      </w:r>
-      <w:proofErr w:type="spellEnd"/>
-      <w:r>
-        <w:t xml:space="preserve">. The question remains, is degree referring to their degrees in the chosen subgraph or their degree in the overall graph. </w:t>
+        <w:t xml:space="preserve">The degrees we would be returning from R would be the degrees of the selected nodes and their neighbours. The question remains, is degree referring to their degrees in the chosen subgraph or their degree in the overall graph. </w:t>
       </w:r>
     </w:p>
     <w:p>
@@ -322,69 +197,13 @@
         <w:rPr>
           <w:highlight w:val="red"/>
         </w:rPr>
-        <w:t xml:space="preserve">I think that we will stick with the first choice for now. The reason being that it’s probably better to not have to create a list for every single edge in R. What we can do is return a list of lists when it comes to creating the nodes. The first sub-list will be our selected genes, the second sub-list will be the first </w:t>
-      </w:r>
-      <w:proofErr w:type="spellStart"/>
+        <w:t xml:space="preserve">I think that we will stick with the first choice for now. The reason being that it’s probably better to not have to create a list for every single edge in R. What we can do is return a list of lists when it comes to creating the nodes. The first sub-list will be our selected genes, the second sub-list will be the first neighbours, and the third sub-list will be the second neighbours. </w:t>
+      </w:r>
       <w:r>
         <w:rPr>
           <w:highlight w:val="red"/>
         </w:rPr>
-        <w:t>neighbours</w:t>
-      </w:r>
-      <w:proofErr w:type="spellEnd"/>
-      <w:r>
-        <w:rPr>
-          <w:highlight w:val="red"/>
-        </w:rPr>
-        <w:t xml:space="preserve">, and the third sub-list will be the second </w:t>
-      </w:r>
-      <w:proofErr w:type="spellStart"/>
-      <w:r>
-        <w:rPr>
-          <w:highlight w:val="red"/>
-        </w:rPr>
-        <w:t>neighbours</w:t>
-      </w:r>
-      <w:proofErr w:type="spellEnd"/>
-      <w:r>
-        <w:rPr>
-          <w:highlight w:val="red"/>
-        </w:rPr>
-        <w:t xml:space="preserve">. </w:t>
-      </w:r>
-      <w:r>
-        <w:rPr>
-          <w:highlight w:val="red"/>
-        </w:rPr>
-        <w:t xml:space="preserve">This will not be difficult to do four our </w:t>
-      </w:r>
-      <w:proofErr w:type="spellStart"/>
-      <w:r>
-        <w:rPr>
-          <w:highlight w:val="red"/>
-        </w:rPr>
-        <w:t>getRelevantSubmatrix</w:t>
-      </w:r>
-      <w:proofErr w:type="spellEnd"/>
-      <w:r>
-        <w:rPr>
-          <w:highlight w:val="red"/>
-        </w:rPr>
-        <w:t xml:space="preserve"> script, but it might be a bit harder to do for our </w:t>
-      </w:r>
-      <w:proofErr w:type="spellStart"/>
-      <w:r>
-        <w:rPr>
-          <w:highlight w:val="red"/>
-        </w:rPr>
-        <w:t>findCorrelations</w:t>
-      </w:r>
-      <w:proofErr w:type="spellEnd"/>
-      <w:r>
-        <w:rPr>
-          <w:highlight w:val="red"/>
-        </w:rPr>
-        <w:t xml:space="preserve"> script.</w:t>
+        <w:t>This will not be difficult to do four our getRelevantSubmatrix script, but it might be a bit harder to do for our findCorrelations script.</w:t>
       </w:r>
       <w:r>
         <w:t xml:space="preserve"> </w:t>
@@ -393,15 +212,7 @@
     <w:p/>
     <w:p>
       <w:r>
-        <w:t xml:space="preserve">It turns out that implementing the </w:t>
-      </w:r>
-      <w:proofErr w:type="spellStart"/>
-      <w:r>
-        <w:t>findCorrelations</w:t>
-      </w:r>
-      <w:proofErr w:type="spellEnd"/>
-      <w:r>
-        <w:t xml:space="preserve"> script by having it return a correlation matrix gets complicated. The complication arises due to not knowing if we should index into a column or row. </w:t>
+        <w:t xml:space="preserve">It turns out that implementing the findCorrelations script by having it return a correlation matrix gets complicated. The complication arises due to not knowing if we should index into a column or row. </w:t>
       </w:r>
       <w:r>
         <w:t xml:space="preserve">We managed to get past this, however, the matrix returned contains some values that should be zeroed out. Everything that is not a column or row that was specified should be zeroed out. </w:t>
@@ -409,15 +220,7 @@
     </w:p>
     <w:p>
       <w:r>
-        <w:t xml:space="preserve">For example, we specified </w:t>
-      </w:r>
-      <w:proofErr w:type="gramStart"/>
-      <w:r>
-        <w:t>c(</w:t>
-      </w:r>
-      <w:proofErr w:type="gramEnd"/>
-      <w:r>
-        <w:t>“TBP-E”, “UBE2C-S”, “STAT3-E”) and got the following matrix:</w:t>
+        <w:t>For example, we specified c(“TBP-E”, “UBE2C-S”, “STAT3-E”) and got the following matrix:</w:t>
       </w:r>
     </w:p>
     <w:p>
@@ -497,27 +300,7 @@
           <w:sz w:val="20"/>
           <w:szCs w:val="20"/>
         </w:rPr>
-        <w:t>TBP-E       0.4943829 0.</w:t>
-      </w:r>
-      <w:proofErr w:type="gramStart"/>
-      <w:r>
-        <w:rPr>
-          <w:rFonts w:ascii="Lucida Console" w:eastAsia="Times New Roman" w:hAnsi="Lucida Console" w:cs="Courier New"/>
-          <w:color w:val="000000"/>
-          <w:sz w:val="20"/>
-          <w:szCs w:val="20"/>
-        </w:rPr>
-        <w:t>6379173  0.5289383</w:t>
-      </w:r>
-      <w:proofErr w:type="gramEnd"/>
-      <w:r>
-        <w:rPr>
-          <w:rFonts w:ascii="Lucida Console" w:eastAsia="Times New Roman" w:hAnsi="Lucida Console" w:cs="Courier New"/>
-          <w:color w:val="000000"/>
-          <w:sz w:val="20"/>
-          <w:szCs w:val="20"/>
-        </w:rPr>
-        <w:t xml:space="preserve"> 0.4917726  0.0000000</w:t>
+        <w:t>TBP-E       0.4943829 0.6379173  0.5289383 0.4917726  0.0000000</w:t>
       </w:r>
     </w:p>
     <w:p>
@@ -557,27 +340,7 @@
           <w:sz w:val="20"/>
           <w:szCs w:val="20"/>
         </w:rPr>
-        <w:t xml:space="preserve">STAT3-E    -0.4870864 </w:t>
-      </w:r>
-      <w:proofErr w:type="gramStart"/>
-      <w:r>
-        <w:rPr>
-          <w:rFonts w:ascii="Lucida Console" w:eastAsia="Times New Roman" w:hAnsi="Lucida Console" w:cs="Courier New"/>
-          <w:color w:val="000000"/>
-          <w:sz w:val="20"/>
-          <w:szCs w:val="20"/>
-        </w:rPr>
-        <w:t>0.0000000  0.0000000</w:t>
-      </w:r>
-      <w:proofErr w:type="gramEnd"/>
-      <w:r>
-        <w:rPr>
-          <w:rFonts w:ascii="Lucida Console" w:eastAsia="Times New Roman" w:hAnsi="Lucida Console" w:cs="Courier New"/>
-          <w:color w:val="000000"/>
-          <w:sz w:val="20"/>
-          <w:szCs w:val="20"/>
-        </w:rPr>
-        <w:t xml:space="preserve"> 0.0000000 -0.4615142</w:t>
+        <w:t>STAT3-E    -0.4870864 0.0000000  0.0000000 0.0000000 -0.4615142</w:t>
       </w:r>
     </w:p>
     <w:p>
@@ -617,27 +380,7 @@
           <w:sz w:val="20"/>
           <w:szCs w:val="20"/>
         </w:rPr>
-        <w:t>VPS72-E     0.4930360 0.</w:t>
-      </w:r>
-      <w:proofErr w:type="gramStart"/>
-      <w:r>
-        <w:rPr>
-          <w:rFonts w:ascii="Lucida Console" w:eastAsia="Times New Roman" w:hAnsi="Lucida Console" w:cs="Courier New"/>
-          <w:color w:val="000000"/>
-          <w:sz w:val="20"/>
-          <w:szCs w:val="20"/>
-        </w:rPr>
-        <w:t>0000000  0.0000000</w:t>
-      </w:r>
-      <w:proofErr w:type="gramEnd"/>
-      <w:r>
-        <w:rPr>
-          <w:rFonts w:ascii="Lucida Console" w:eastAsia="Times New Roman" w:hAnsi="Lucida Console" w:cs="Courier New"/>
-          <w:color w:val="000000"/>
-          <w:sz w:val="20"/>
-          <w:szCs w:val="20"/>
-        </w:rPr>
-        <w:t xml:space="preserve"> 0.0000000  0.0000000</w:t>
+        <w:t>VPS72-E     0.4930360 0.0000000  0.0000000 0.0000000  0.0000000</w:t>
       </w:r>
     </w:p>
     <w:p>
@@ -677,27 +420,7 @@
           <w:sz w:val="20"/>
           <w:szCs w:val="20"/>
         </w:rPr>
-        <w:t>UBE2C-E     0.7949256 0.</w:t>
-      </w:r>
-      <w:proofErr w:type="gramStart"/>
-      <w:r>
-        <w:rPr>
-          <w:rFonts w:ascii="Lucida Console" w:eastAsia="Times New Roman" w:hAnsi="Lucida Console" w:cs="Courier New"/>
-          <w:color w:val="000000"/>
-          <w:sz w:val="20"/>
-          <w:szCs w:val="20"/>
-        </w:rPr>
-        <w:t>0000000  0.0000000</w:t>
-      </w:r>
-      <w:proofErr w:type="gramEnd"/>
-      <w:r>
-        <w:rPr>
-          <w:rFonts w:ascii="Lucida Console" w:eastAsia="Times New Roman" w:hAnsi="Lucida Console" w:cs="Courier New"/>
-          <w:color w:val="000000"/>
-          <w:sz w:val="20"/>
-          <w:szCs w:val="20"/>
-        </w:rPr>
-        <w:t xml:space="preserve"> 0.4967731  0.0000000</w:t>
+        <w:t>UBE2C-E     0.7949256 0.0000000  0.0000000 0.4967731  0.0000000</w:t>
       </w:r>
     </w:p>
     <w:p>
@@ -737,27 +460,7 @@
           <w:sz w:val="20"/>
           <w:szCs w:val="20"/>
         </w:rPr>
-        <w:t>EBNA1BP2-</w:t>
-      </w:r>
-      <w:proofErr w:type="gramStart"/>
-      <w:r>
-        <w:rPr>
-          <w:rFonts w:ascii="Lucida Console" w:eastAsia="Times New Roman" w:hAnsi="Lucida Console" w:cs="Courier New"/>
-          <w:color w:val="000000"/>
-          <w:sz w:val="20"/>
-          <w:szCs w:val="20"/>
-        </w:rPr>
-        <w:t>E  0.5264976</w:t>
-      </w:r>
-      <w:proofErr w:type="gramEnd"/>
-      <w:r>
-        <w:rPr>
-          <w:rFonts w:ascii="Lucida Console" w:eastAsia="Times New Roman" w:hAnsi="Lucida Console" w:cs="Courier New"/>
-          <w:color w:val="000000"/>
-          <w:sz w:val="20"/>
-          <w:szCs w:val="20"/>
-        </w:rPr>
-        <w:t xml:space="preserve"> 0.0000000  0.7561553 0.0000000  0.0000000</w:t>
+        <w:t>EBNA1BP2-E  0.5264976 0.0000000  0.7561553 0.0000000  0.0000000</w:t>
       </w:r>
     </w:p>
     <w:p>
@@ -797,27 +500,7 @@
           <w:sz w:val="20"/>
           <w:szCs w:val="20"/>
         </w:rPr>
-        <w:t>CDC45-E     0.5020195 0.</w:t>
-      </w:r>
-      <w:proofErr w:type="gramStart"/>
-      <w:r>
-        <w:rPr>
-          <w:rFonts w:ascii="Lucida Console" w:eastAsia="Times New Roman" w:hAnsi="Lucida Console" w:cs="Courier New"/>
-          <w:color w:val="000000"/>
-          <w:sz w:val="20"/>
-          <w:szCs w:val="20"/>
-        </w:rPr>
-        <w:t>0000000  0.0000000</w:t>
-      </w:r>
-      <w:proofErr w:type="gramEnd"/>
-      <w:r>
-        <w:rPr>
-          <w:rFonts w:ascii="Lucida Console" w:eastAsia="Times New Roman" w:hAnsi="Lucida Console" w:cs="Courier New"/>
-          <w:color w:val="000000"/>
-          <w:sz w:val="20"/>
-          <w:szCs w:val="20"/>
-        </w:rPr>
-        <w:t xml:space="preserve"> 0.8033812  0.0000000</w:t>
+        <w:t>CDC45-E     0.5020195 0.0000000  0.0000000 0.8033812  0.0000000</w:t>
       </w:r>
     </w:p>
     <w:p/>
@@ -829,15 +512,7 @@
         <w:t>This does seem like a somewhat flimsy solution though. Let’s see if it solves the problem that occurs when doing past the second level. It does seem to solve the issue since for selected genes of:</w:t>
       </w:r>
       <w:r>
-        <w:t xml:space="preserve"> </w:t>
-      </w:r>
-      <w:proofErr w:type="spellStart"/>
-      <w:r>
-        <w:t>selectedGenes</w:t>
-      </w:r>
-      <w:proofErr w:type="spellEnd"/>
-      <w:r>
-        <w:t xml:space="preserve"> = c('VPS72-E', 'UBE2C-S', 'TBP-E', 'CDC45-S')</w:t>
+        <w:t xml:space="preserve"> selectedGenes = c('VPS72-E', 'UBE2C-S', 'TBP-E', 'CDC45-S')</w:t>
       </w:r>
     </w:p>
     <w:p>
@@ -880,17 +555,8 @@
           <w:rFonts w:ascii="Lucida Console" w:hAnsi="Lucida Console"/>
           <w:color w:val="000000"/>
         </w:rPr>
-        <w:t>VPS72-E     0.4930360 0.0000000 0.6086204 0.</w:t>
-      </w:r>
-      <w:proofErr w:type="gramStart"/>
-      <w:r>
-        <w:rPr>
-          <w:rFonts w:ascii="Lucida Console" w:hAnsi="Lucida Console"/>
-          <w:color w:val="000000"/>
-        </w:rPr>
-        <w:t>0000000  0.0000000</w:t>
-      </w:r>
-      <w:proofErr w:type="gramEnd"/>
+        <w:t>VPS72-E     0.4930360 0.0000000 0.6086204 0.0000000  0.0000000</w:t>
+      </w:r>
     </w:p>
     <w:p>
       <w:pPr>
@@ -908,17 +574,8 @@
           <w:rFonts w:ascii="Lucida Console" w:hAnsi="Lucida Console"/>
           <w:color w:val="000000"/>
         </w:rPr>
-        <w:t>TBP-E       0.4943829 0.4917726 0.0000000 0.</w:t>
-      </w:r>
-      <w:proofErr w:type="gramStart"/>
-      <w:r>
-        <w:rPr>
-          <w:rFonts w:ascii="Lucida Console" w:hAnsi="Lucida Console"/>
-          <w:color w:val="000000"/>
-        </w:rPr>
-        <w:t>6379173  0.5289383</w:t>
-      </w:r>
-      <w:proofErr w:type="gramEnd"/>
+        <w:t>TBP-E       0.4943829 0.4917726 0.0000000 0.6379173  0.5289383</w:t>
+      </w:r>
     </w:p>
     <w:p>
       <w:pPr>
@@ -936,17 +593,8 @@
           <w:rFonts w:ascii="Lucida Console" w:hAnsi="Lucida Console"/>
           <w:color w:val="000000"/>
         </w:rPr>
-        <w:t>UBE2C-E     0.7949256 0.4967731 0.0000000 0.</w:t>
-      </w:r>
-      <w:proofErr w:type="gramStart"/>
-      <w:r>
-        <w:rPr>
-          <w:rFonts w:ascii="Lucida Console" w:hAnsi="Lucida Console"/>
-          <w:color w:val="000000"/>
-        </w:rPr>
-        <w:t>0000000  0.0000000</w:t>
-      </w:r>
-      <w:proofErr w:type="gramEnd"/>
+        <w:t>UBE2C-E     0.7949256 0.4967731 0.0000000 0.0000000  0.0000000</w:t>
+      </w:r>
     </w:p>
     <w:p>
       <w:pPr>
@@ -964,23 +612,7 @@
           <w:rFonts w:ascii="Lucida Console" w:hAnsi="Lucida Console"/>
           <w:color w:val="000000"/>
         </w:rPr>
-        <w:t>EBNA1BP2-</w:t>
-      </w:r>
-      <w:proofErr w:type="gramStart"/>
-      <w:r>
-        <w:rPr>
-          <w:rFonts w:ascii="Lucida Console" w:hAnsi="Lucida Console"/>
-          <w:color w:val="000000"/>
-        </w:rPr>
-        <w:t>E  0.5264976</w:t>
-      </w:r>
-      <w:proofErr w:type="gramEnd"/>
-      <w:r>
-        <w:rPr>
-          <w:rFonts w:ascii="Lucida Console" w:hAnsi="Lucida Console"/>
-          <w:color w:val="000000"/>
-        </w:rPr>
-        <w:t xml:space="preserve"> 0.0000000 0.0000000 0.0000000  0.7561553</w:t>
+        <w:t>EBNA1BP2-E  0.5264976 0.0000000 0.0000000 0.0000000  0.7561553</w:t>
       </w:r>
     </w:p>
     <w:p>
@@ -999,17 +631,8 @@
           <w:rFonts w:ascii="Lucida Console" w:hAnsi="Lucida Console"/>
           <w:color w:val="000000"/>
         </w:rPr>
-        <w:t>CDC45-E     0.5020195 0.8033812 0.0000000 0.</w:t>
-      </w:r>
-      <w:proofErr w:type="gramStart"/>
-      <w:r>
-        <w:rPr>
-          <w:rFonts w:ascii="Lucida Console" w:hAnsi="Lucida Console"/>
-          <w:color w:val="000000"/>
-        </w:rPr>
-        <w:t>0000000  0.0000000</w:t>
-      </w:r>
-      <w:proofErr w:type="gramEnd"/>
+        <w:t>CDC45-E     0.5020195 0.8033812 0.0000000 0.0000000  0.0000000</w:t>
+      </w:r>
     </w:p>
     <w:p>
       <w:pPr>
@@ -1027,17 +650,8 @@
           <w:rFonts w:ascii="Lucida Console" w:hAnsi="Lucida Console"/>
           <w:color w:val="000000"/>
         </w:rPr>
-        <w:t xml:space="preserve">STAT3-E    -0.4870864 0.0000000 0.0000000 </w:t>
-      </w:r>
-      <w:proofErr w:type="gramStart"/>
-      <w:r>
-        <w:rPr>
-          <w:rFonts w:ascii="Lucida Console" w:hAnsi="Lucida Console"/>
-          <w:color w:val="000000"/>
-        </w:rPr>
-        <w:t>0.0000000  0.0000000</w:t>
-      </w:r>
-      <w:proofErr w:type="gramEnd"/>
+        <w:t>STAT3-E    -0.4870864 0.0000000 0.0000000 0.0000000  0.0000000</w:t>
+      </w:r>
     </w:p>
     <w:p>
       <w:pPr>
@@ -1055,17 +669,8 @@
           <w:rFonts w:ascii="Lucida Console" w:hAnsi="Lucida Console"/>
           <w:color w:val="000000"/>
         </w:rPr>
-        <w:t>SUZ12-E     0.0000000 0.4968252 0.0000000 0.</w:t>
-      </w:r>
-      <w:proofErr w:type="gramStart"/>
-      <w:r>
-        <w:rPr>
-          <w:rFonts w:ascii="Lucida Console" w:hAnsi="Lucida Console"/>
-          <w:color w:val="000000"/>
-        </w:rPr>
-        <w:t>0000000  0.0000000</w:t>
-      </w:r>
-      <w:proofErr w:type="gramEnd"/>
+        <w:t>SUZ12-E     0.0000000 0.4968252 0.0000000 0.0000000  0.0000000</w:t>
+      </w:r>
     </w:p>
     <w:p>
       <w:pPr>
@@ -1117,45 +722,13 @@
     </w:p>
     <w:p>
       <w:r>
-        <w:t xml:space="preserve">For our new method of getting </w:t>
-      </w:r>
-      <w:proofErr w:type="spellStart"/>
-      <w:r>
-        <w:t>neighbours</w:t>
-      </w:r>
-      <w:proofErr w:type="spellEnd"/>
-      <w:r>
-        <w:t xml:space="preserve"> that involves returning edges as opposed to retuning a correlation matrix, let’s specify the </w:t>
-      </w:r>
-      <w:proofErr w:type="spellStart"/>
-      <w:r>
-        <w:t>algo</w:t>
-      </w:r>
-      <w:proofErr w:type="spellEnd"/>
-      <w:r>
-        <w:t xml:space="preserve"> and make sure that it doesn’t suffer from the same issues as the previous way.</w:t>
+        <w:t>For our new method of getting neighbours that involves returning edges as opposed to retuning a correlation matrix, let’s specify the algo and make sure that it doesn’t suffer from the same issues as the previous way.</w:t>
       </w:r>
     </w:p>
     <w:p/>
     <w:p>
       <w:r>
-        <w:t xml:space="preserve">The point is that we need to ensure that the list of degrees we are returning is </w:t>
-      </w:r>
-      <w:proofErr w:type="spellStart"/>
-      <w:r>
-        <w:t>unqiue</w:t>
-      </w:r>
-      <w:proofErr w:type="spellEnd"/>
-      <w:r>
-        <w:t xml:space="preserve">, </w:t>
-      </w:r>
-      <w:proofErr w:type="spellStart"/>
-      <w:r>
-        <w:t>i.e</w:t>
-      </w:r>
-      <w:proofErr w:type="spellEnd"/>
-      <w:r>
-        <w:t xml:space="preserve"> doesn’t have duplicate values. </w:t>
+        <w:t xml:space="preserve">The point is that we need to ensure that the list of degrees we are returning is unqiue, i.e doesn’t have duplicate values. </w:t>
       </w:r>
     </w:p>
     <w:p/>
@@ -1170,15 +743,7 @@
     <w:p/>
     <w:p>
       <w:r>
-        <w:t xml:space="preserve">Looks like the only issue we’re having right now with the method that returns edges from R is that we have duplicate edges for the selected genes at each level. This makes sense since we aren’t </w:t>
-      </w:r>
-      <w:proofErr w:type="spellStart"/>
-      <w:r>
-        <w:t>usingand</w:t>
-      </w:r>
-      <w:proofErr w:type="spellEnd"/>
-      <w:r>
-        <w:t xml:space="preserve"> exclusions in our edges creating function in R. Let’s try using exclusions to see if that works. </w:t>
+        <w:t xml:space="preserve">Looks like the only issue we’re having right now with the method that returns edges from R is that we have duplicate edges for the selected genes at each level. This makes sense since we aren’t usingand exclusions in our edges creating function in R. Let’s try using exclusions to see if that works. </w:t>
       </w:r>
     </w:p>
     <w:p/>
@@ -1357,46 +922,27 @@
           <w:sz w:val="24"/>
           <w:szCs w:val="24"/>
         </w:rPr>
-        <w:t xml:space="preserve">At step EGFR-E due to the </w:t>
-      </w:r>
-      <w:proofErr w:type="spellStart"/>
-      <w:r>
-        <w:rPr>
-          <w:rFonts w:ascii="Arial" w:eastAsia="Times New Roman" w:hAnsi="Arial" w:cs="Arial"/>
-          <w:sz w:val="24"/>
-          <w:szCs w:val="24"/>
-        </w:rPr>
-        <w:t>getDegreesFromNeighbourNames</w:t>
-      </w:r>
-      <w:proofErr w:type="spellEnd"/>
-      <w:r>
-        <w:rPr>
-          <w:rFonts w:ascii="Arial" w:eastAsia="Times New Roman" w:hAnsi="Arial" w:cs="Arial"/>
-          <w:sz w:val="24"/>
-          <w:szCs w:val="24"/>
-        </w:rPr>
-        <w:t xml:space="preserve"> not working properly. Probably has to </w:t>
-      </w:r>
-      <w:proofErr w:type="spellStart"/>
-      <w:r>
-        <w:rPr>
-          <w:rFonts w:ascii="Arial" w:eastAsia="Times New Roman" w:hAnsi="Arial" w:cs="Arial"/>
-          <w:sz w:val="24"/>
-          <w:szCs w:val="24"/>
-        </w:rPr>
-        <w:t>due</w:t>
-      </w:r>
-      <w:proofErr w:type="spellEnd"/>
-      <w:r>
-        <w:rPr>
-          <w:rFonts w:ascii="Arial" w:eastAsia="Times New Roman" w:hAnsi="Arial" w:cs="Arial"/>
-          <w:sz w:val="24"/>
-          <w:szCs w:val="24"/>
-        </w:rPr>
-        <w:t xml:space="preserve"> with the fact that the gene has only degree 1.</w:t>
-      </w:r>
-    </w:p>
-    <w:p/>
+        <w:t>At step EGFR-E due to the getDegreesFromNeighbourNames not working properly. Probably has to due with the fact that the gene has only degree 1.</w:t>
+      </w:r>
+    </w:p>
+    <w:p>
+      <w:r>
+        <w:t xml:space="preserve">Fixed this issue. The </w:t>
+      </w:r>
+      <w:r>
+        <w:t xml:space="preserve">new method seems to be working very well for the neighbor exploration tool. Now we need to stardardize the getRelevantSubmatrix method. We need to add exclusions to this tool somehow. Say we pick a single gene. WE get its first neighbours, then we get the neighbours of those first neighbours. We need to exclude that selected gene when getting the second neighbours since we already have edges coming from the selected gene to the first neighbours, we don’t want to potentially repeat any of those edges when getting the second neighbours. </w:t>
+      </w:r>
+    </w:p>
+    <w:p>
+      <w:r>
+        <w:t>We also need exclusions for the nodes. Say we pick gene A and gene B as genes of interest. WE need  to ensure that we are not making duplicate nodes for their neighbours. I.e. if gene A has neighbours C1, C2, C3 as the top three interactions, and gene B has neighbours C1, D1, D4 as the top three interactions, then we don’t want to have two instances of C1 in the graph.</w:t>
+      </w:r>
+      <w:r>
+        <w:t xml:space="preserve"> So as we’re creating the neighbor names and the degrees of those neighbours, exclusions should be any previous neighbours. So when getting the neighbor nodes for gene B, we should be exluding all of the previous nodes we saw for gene A: C1, C2, C3.</w:t>
+      </w:r>
+      <w:bookmarkStart w:id="0" w:name="_GoBack"/>
+      <w:bookmarkEnd w:id="0"/>
+    </w:p>
     <w:p>
       <w:pPr>
         <w:pStyle w:val="HTMLPreformatted"/>
@@ -1408,8 +954,6 @@
           <w:color w:val="000000"/>
         </w:rPr>
       </w:pPr>
-      <w:bookmarkStart w:id="0" w:name="_GoBack"/>
-      <w:bookmarkEnd w:id="0"/>
     </w:p>
     <w:p/>
     <w:sectPr>

</xml_diff>